<commit_message>
Fixed trouble with output file
</commit_message>
<xml_diff>
--- a/src/main/resources/wordAndExcelTemplates/mainWordFile.docx
+++ b/src/main/resources/wordAndExcelTemplates/mainWordFile.docx
@@ -619,64 +619,35 @@
               <w:rPr>
                 <w:sz w:val="24"/>
                 <w:szCs w:val="24"/>
-              </w:rPr>
-            </w:pPr>
-            <w:r>
-              <w:rPr>
-                <w:sz w:val="24"/>
-                <w:szCs w:val="24"/>
-              </w:rPr>
-              <w:t>Студент группы И</w:t>
-            </w:r>
-            <w:r>
-              <w:rPr>
-                <w:sz w:val="24"/>
-                <w:szCs w:val="24"/>
-              </w:rPr>
-              <w:t>В</w:t>
-            </w:r>
-            <w:r>
-              <w:rPr>
-                <w:sz w:val="24"/>
-                <w:szCs w:val="24"/>
-              </w:rPr>
-              <w:t>М</w:t>
-            </w:r>
-            <w:r>
-              <w:rPr>
-                <w:sz w:val="24"/>
-                <w:szCs w:val="24"/>
-              </w:rPr>
-              <w:t>О-0</w:t>
-            </w:r>
-            <w:r>
-              <w:rPr>
-                <w:sz w:val="24"/>
-                <w:szCs w:val="24"/>
-              </w:rPr>
-              <w:t>1</w:t>
-            </w:r>
-            <w:r>
-              <w:rPr>
-                <w:sz w:val="24"/>
-                <w:szCs w:val="24"/>
-              </w:rPr>
-              <w:t>-</w:t>
-            </w:r>
-            <w:r>
-              <w:rPr>
-                <w:sz w:val="24"/>
-                <w:szCs w:val="24"/>
-              </w:rPr>
-              <w:t>2</w:t>
-            </w:r>
-            <w:r>
-              <w:rPr>
-                <w:sz w:val="24"/>
-                <w:szCs w:val="24"/>
-              </w:rPr>
-              <w:t>1</w:t>
-            </w:r>
+                <w:lang w:val="en-US"/>
+              </w:rPr>
+            </w:pPr>
+            <w:r>
+              <w:rPr>
+                <w:sz w:val="24"/>
+                <w:szCs w:val="24"/>
+              </w:rPr>
+              <w:t>Студент группы</w:t>
+            </w:r>
+            <w:r>
+              <w:rPr>
+                <w:sz w:val="24"/>
+                <w:szCs w:val="24"/>
+                <w:lang w:val="en-US"/>
+              </w:rPr>
+              <w:t xml:space="preserve"> </w:t>
+            </w:r>
+            <w:proofErr w:type="spellStart"/>
+            <w:r>
+              <w:rPr>
+                <w:sz w:val="24"/>
+                <w:szCs w:val="24"/>
+                <w:highlight w:val="yellow"/>
+                <w:lang w:val="en-US"/>
+              </w:rPr>
+              <w:t>courseNum</w:t>
+            </w:r>
+            <w:proofErr w:type="spellEnd"/>
           </w:p>
           <w:p>
             <w:pPr>
@@ -1678,6 +1649,7 @@
           <w:b/>
           <w:sz w:val="24"/>
           <w:szCs w:val="24"/>
+          <w:lang w:val="en-US"/>
         </w:rPr>
       </w:pPr>
       <w:proofErr w:type="spellStart"/>
@@ -1702,6 +1674,7 @@
           <w:sz w:val="24"/>
           <w:szCs w:val="24"/>
           <w:u w:val="single"/>
+          <w:lang w:val="en-US"/>
         </w:rPr>
       </w:pPr>
       <w:r>
@@ -1712,7 +1685,7 @@
           <w:sz w:val="24"/>
           <w:szCs w:val="24"/>
         </w:rPr>
-        <w:t>Место и время практики:</w:t>
+        <w:t>Место</w:t>
       </w:r>
       <w:r>
         <w:rPr>
@@ -1721,6 +1694,81 @@
           <w:bCs/>
           <w:sz w:val="24"/>
           <w:szCs w:val="24"/>
+          <w:lang w:val="en-US"/>
+        </w:rPr>
+        <w:t xml:space="preserve"> </w:t>
+      </w:r>
+      <w:r>
+        <w:rPr>
+          <w:rFonts w:ascii="Times New Roman" w:hAnsi="Times New Roman" w:cs="Times New Roman"/>
+          <w:b/>
+          <w:bCs/>
+          <w:sz w:val="24"/>
+          <w:szCs w:val="24"/>
+        </w:rPr>
+        <w:t>и</w:t>
+      </w:r>
+      <w:r>
+        <w:rPr>
+          <w:rFonts w:ascii="Times New Roman" w:hAnsi="Times New Roman" w:cs="Times New Roman"/>
+          <w:b/>
+          <w:bCs/>
+          <w:sz w:val="24"/>
+          <w:szCs w:val="24"/>
+          <w:lang w:val="en-US"/>
+        </w:rPr>
+        <w:t xml:space="preserve"> </w:t>
+      </w:r>
+      <w:r>
+        <w:rPr>
+          <w:rFonts w:ascii="Times New Roman" w:hAnsi="Times New Roman" w:cs="Times New Roman"/>
+          <w:b/>
+          <w:bCs/>
+          <w:sz w:val="24"/>
+          <w:szCs w:val="24"/>
+        </w:rPr>
+        <w:t>время</w:t>
+      </w:r>
+      <w:r>
+        <w:rPr>
+          <w:rFonts w:ascii="Times New Roman" w:hAnsi="Times New Roman" w:cs="Times New Roman"/>
+          <w:b/>
+          <w:bCs/>
+          <w:sz w:val="24"/>
+          <w:szCs w:val="24"/>
+          <w:lang w:val="en-US"/>
+        </w:rPr>
+        <w:t xml:space="preserve"> </w:t>
+      </w:r>
+      <w:r>
+        <w:rPr>
+          <w:rFonts w:ascii="Times New Roman" w:hAnsi="Times New Roman" w:cs="Times New Roman"/>
+          <w:b/>
+          <w:bCs/>
+          <w:sz w:val="24"/>
+          <w:szCs w:val="24"/>
+        </w:rPr>
+        <w:t>практики</w:t>
+      </w:r>
+      <w:r>
+        <w:rPr>
+          <w:rFonts w:ascii="Times New Roman" w:hAnsi="Times New Roman" w:cs="Times New Roman"/>
+          <w:b/>
+          <w:bCs/>
+          <w:sz w:val="24"/>
+          <w:szCs w:val="24"/>
+          <w:lang w:val="en-US"/>
+        </w:rPr>
+        <w:t>:</w:t>
+      </w:r>
+      <w:r>
+        <w:rPr>
+          <w:rFonts w:ascii="Times New Roman" w:hAnsi="Times New Roman" w:cs="Times New Roman"/>
+          <w:b/>
+          <w:bCs/>
+          <w:sz w:val="24"/>
+          <w:szCs w:val="24"/>
+          <w:lang w:val="en-US"/>
         </w:rPr>
         <w:t xml:space="preserve"> </w:t>
       </w:r>
@@ -1744,6 +1792,7 @@
           <w:szCs w:val="24"/>
           <w:highlight w:val="yellow"/>
           <w:u w:val="single"/>
+          <w:lang w:val="en-US"/>
         </w:rPr>
         <w:t>.</w:t>
       </w:r>
@@ -4501,27 +4550,6 @@
           <w:highlight w:val="yellow"/>
           <w:lang w:val="en-US"/>
         </w:rPr>
-        <w:t>directionNum</w:t>
-      </w:r>
-      <w:proofErr w:type="spellEnd"/>
-      <w:r>
-        <w:rPr>
-          <w:rFonts w:ascii="Times New Roman" w:eastAsia="Times New Roman" w:hAnsi="Times New Roman" w:cs="Times New Roman"/>
-          <w:iCs/>
-          <w:sz w:val="24"/>
-          <w:highlight w:val="yellow"/>
-        </w:rPr>
-        <w:t xml:space="preserve"> </w:t>
-      </w:r>
-      <w:proofErr w:type="spellStart"/>
-      <w:r>
-        <w:rPr>
-          <w:rFonts w:ascii="Times New Roman" w:eastAsia="Times New Roman" w:hAnsi="Times New Roman" w:cs="Times New Roman"/>
-          <w:iCs/>
-          <w:sz w:val="24"/>
-          <w:highlight w:val="yellow"/>
-          <w:lang w:val="en-US"/>
-        </w:rPr>
         <w:t>directionName</w:t>
       </w:r>
       <w:proofErr w:type="spellEnd"/>
@@ -5331,6 +5359,16 @@
         <w:t>headOfDFN</w:t>
       </w:r>
       <w:proofErr w:type="spellEnd"/>
+      <w:r>
+        <w:rPr>
+          <w:rFonts w:ascii="Times New Roman" w:eastAsia="Times New Roman" w:hAnsi="Times New Roman" w:cs="Times New Roman"/>
+          <w:bCs/>
+          <w:sz w:val="27"/>
+          <w:szCs w:val="27"/>
+          <w:lang w:val="en-US"/>
+        </w:rPr>
+        <w:t>)</w:t>
+      </w:r>
       <w:r>
         <w:rPr>
           <w:rFonts w:ascii="Times New Roman" w:eastAsia="Times New Roman" w:hAnsi="Times New Roman" w:cs="Times New Roman"/>

</xml_diff>